<commit_message>
Plan van Aanpak + checktlist bijgewerkt
plan van aanpak is nog niet volledig, er moet nog wat bij hoofdstuk 10:
risico's bedacht worden
</commit_message>
<xml_diff>
--- a/Project2_opdrachten_Groep_19_Patrick_van_Batenburg_en_Floris_van_Londen/Project2_bereikbaarheidslijst_Groep_19_Patrick_van_Batenburg_en_Floris_van_Lond.docx
+++ b/Project2_opdrachten_Groep_19_Patrick_van_Batenburg_en_Floris_van_Londen/Project2_bereikbaarheidslijst_Groep_19_Patrick_van_Batenburg_en_Floris_van_Lond.docx
@@ -6,12 +6,12 @@
       <w:tblPr>
         <w:tblW w:w="10008" w:type="dxa"/>
         <w:tblBorders>
-          <w:top w:val="single" w:color="auto" w:sz="4" w:space="0"/>
-          <w:left w:val="single" w:color="auto" w:sz="4" w:space="0"/>
-          <w:bottom w:val="single" w:color="auto" w:sz="4" w:space="0"/>
-          <w:right w:val="single" w:color="auto" w:sz="4" w:space="0"/>
-          <w:insideH w:val="single" w:color="auto" w:sz="4" w:space="0"/>
-          <w:insideV w:val="single" w:color="auto" w:sz="4" w:space="0"/>
+          <w:top w:val="single" w:sz="4" w:space="0" w:color="auto"/>
+          <w:left w:val="single" w:sz="4" w:space="0" w:color="auto"/>
+          <w:bottom w:val="single" w:sz="4" w:space="0" w:color="auto"/>
+          <w:right w:val="single" w:sz="4" w:space="0" w:color="auto"/>
+          <w:insideH w:val="single" w:sz="4" w:space="0" w:color="auto"/>
+          <w:insideV w:val="single" w:sz="4" w:space="0" w:color="auto"/>
         </w:tblBorders>
         <w:tblLayout w:type="fixed"/>
         <w:tblLook w:val="01E0" w:firstRow="1" w:lastRow="1" w:firstColumn="1" w:lastColumn="1" w:noHBand="0" w:noVBand="0"/>
@@ -218,117 +218,99 @@
             </w:pPr>
             <w:r>
               <w:rPr>
-                <w:rFonts w:ascii="Arial" w:hAnsi="Arial" w:eastAsia="Arial" w:cs="Arial"/>
-                <w:b w:val="1"/>
-                <w:bCs w:val="1"/>
+                <w:rFonts w:ascii="Arial" w:eastAsia="Arial" w:hAnsi="Arial" w:cs="Arial"/>
+                <w:b/>
+                <w:bCs/>
                 <w:sz w:val="32"/>
                 <w:szCs w:val="32"/>
               </w:rPr>
-              <w:t>Projectgroep:</w:t>
-            </w:r>
-            <w:r>
-              <w:rPr>
-                <w:rFonts w:ascii="Arial" w:hAnsi="Arial" w:eastAsia="Arial" w:cs="Arial"/>
-                <w:b w:val="1"/>
-                <w:bCs w:val="1"/>
+              <w:t>Projectgroep: groep 19, Patrick van Batenburg en Floris van Londen</w:t>
+            </w:r>
+          </w:p>
+          <w:p>
+            <w:pPr>
+              <w:rPr>
+                <w:rFonts w:ascii="Arial" w:hAnsi="Arial"/>
+                <w:b/>
+                <w:sz w:val="32"/>
+              </w:rPr>
+            </w:pPr>
+            <w:r>
+              <w:rPr>
+                <w:rFonts w:ascii="Arial" w:eastAsia="Arial" w:hAnsi="Arial" w:cs="Arial"/>
+                <w:b/>
+                <w:bCs/>
                 <w:sz w:val="32"/>
                 <w:szCs w:val="32"/>
               </w:rPr>
-              <w:t xml:space="preserve"> groep 1</w:t>
-            </w:r>
-            <w:r>
-              <w:rPr>
-                <w:rFonts w:ascii="Arial" w:hAnsi="Arial" w:eastAsia="Arial" w:cs="Arial"/>
-                <w:b w:val="1"/>
-                <w:bCs w:val="1"/>
+              <w:t>Projectleider: Floris van Longen</w:t>
+            </w:r>
+          </w:p>
+          <w:p>
+            <w:pPr>
+              <w:rPr>
+                <w:rFonts w:ascii="Arial" w:hAnsi="Arial"/>
+                <w:b/>
+                <w:sz w:val="32"/>
+              </w:rPr>
+            </w:pPr>
+            <w:r>
+              <w:rPr>
+                <w:rFonts w:ascii="Arial" w:eastAsia="Arial" w:hAnsi="Arial" w:cs="Arial"/>
+                <w:b/>
+                <w:bCs/>
                 <w:sz w:val="32"/>
                 <w:szCs w:val="32"/>
               </w:rPr>
-              <w:t>9</w:t>
-            </w:r>
-            <w:r>
-              <w:rPr>
-                <w:rFonts w:ascii="Arial" w:hAnsi="Arial" w:eastAsia="Arial" w:cs="Arial"/>
-                <w:b w:val="1"/>
-                <w:bCs w:val="1"/>
+              <w:t xml:space="preserve">Projectbegeleider: Paul van Hegelsom, Peter </w:t>
+            </w:r>
+            <w:proofErr w:type="spellStart"/>
+            <w:r>
+              <w:rPr>
+                <w:rFonts w:ascii="Arial" w:eastAsia="Arial" w:hAnsi="Arial" w:cs="Arial"/>
+                <w:b/>
+                <w:bCs/>
                 <w:sz w:val="32"/>
                 <w:szCs w:val="32"/>
               </w:rPr>
-              <w:t>, Patrick van Batenburg en Floris van Londen</w:t>
-            </w:r>
-          </w:p>
-          <w:p w14:noSpellErr="1">
-            <w:pPr>
-              <w:rPr>
-                <w:rFonts w:ascii="Arial" w:hAnsi="Arial"/>
-                <w:b/>
-                <w:sz w:val="32"/>
-              </w:rPr>
-            </w:pPr>
-            <w:r>
-              <w:rPr>
-                <w:rFonts w:ascii="Arial" w:hAnsi="Arial" w:eastAsia="Arial" w:cs="Arial"/>
-                <w:b w:val="1"/>
-                <w:bCs w:val="1"/>
+              <w:t>Ipenburg</w:t>
+            </w:r>
+            <w:proofErr w:type="spellEnd"/>
+            <w:r>
+              <w:rPr>
+                <w:rFonts w:ascii="Arial" w:eastAsia="Arial" w:hAnsi="Arial" w:cs="Arial"/>
+                <w:b/>
+                <w:bCs/>
                 <w:sz w:val="32"/>
                 <w:szCs w:val="32"/>
               </w:rPr>
-              <w:t>Projectleider:</w:t>
-            </w:r>
-            <w:r>
-              <w:rPr>
-                <w:rFonts w:ascii="Arial" w:hAnsi="Arial" w:eastAsia="Arial" w:cs="Arial"/>
-                <w:b w:val="1"/>
-                <w:bCs w:val="1"/>
+              <w:t xml:space="preserve"> en </w:t>
+            </w:r>
+            <w:proofErr w:type="spellStart"/>
+            <w:r>
+              <w:rPr>
+                <w:rFonts w:ascii="Arial" w:eastAsia="Arial" w:hAnsi="Arial" w:cs="Arial"/>
+                <w:b/>
+                <w:bCs/>
                 <w:sz w:val="32"/>
                 <w:szCs w:val="32"/>
               </w:rPr>
-              <w:t xml:space="preserve"> Floris van Longen</w:t>
-            </w:r>
-          </w:p>
-          <w:p>
-            <w:pPr>
-              <w:pStyle w:val="Standaard"/>
-              <w:rPr>
-                <w:rFonts w:ascii="Arial" w:hAnsi="Arial"/>
-                <w:b/>
-                <w:sz w:val="32"/>
-              </w:rPr>
-            </w:pPr>
-            <w:r>
-              <w:rPr>
-                <w:rFonts w:ascii="Arial" w:hAnsi="Arial" w:eastAsia="Arial" w:cs="Arial"/>
-                <w:b w:val="1"/>
-                <w:bCs w:val="1"/>
+              <w:t>Fer</w:t>
+            </w:r>
+            <w:proofErr w:type="spellEnd"/>
+            <w:r>
+              <w:rPr>
+                <w:rFonts w:ascii="Arial" w:eastAsia="Arial" w:hAnsi="Arial" w:cs="Arial"/>
+                <w:b/>
+                <w:bCs/>
                 <w:sz w:val="32"/>
                 <w:szCs w:val="32"/>
               </w:rPr>
-              <w:t>Projectbegeleider:</w:t>
-            </w:r>
-            <w:r>
-              <w:rPr>
-                <w:rFonts w:ascii="Arial" w:hAnsi="Arial" w:eastAsia="Arial" w:cs="Arial"/>
-                <w:b w:val="1"/>
-                <w:bCs w:val="1"/>
-                <w:sz w:val="32"/>
-                <w:szCs w:val="32"/>
-              </w:rPr>
-              <w:t xml:space="preserve"> </w:t>
-            </w:r>
-            <w:r>
-              <w:rPr>
-                <w:rFonts w:ascii="Arial" w:hAnsi="Arial" w:eastAsia="Arial" w:cs="Arial"/>
-                <w:b w:val="1"/>
-                <w:bCs w:val="1"/>
-                <w:sz w:val="32"/>
-                <w:szCs w:val="32"/>
-                <w:lang w:val="nl-NL"/>
-              </w:rPr>
-              <w:t>Paul van Hegelsom, Peter Ipenburg en Fer van Krimpen</w:t>
-            </w:r>
-            <w:r>
-              <w:rPr>
-                <w:rFonts w:ascii="Arial" w:hAnsi="Arial" w:eastAsia="Arial" w:cs="Arial"/>
+              <w:t xml:space="preserve"> van Krimpen</w:t>
+            </w:r>
+            <w:r>
+              <w:rPr>
+                <w:rFonts w:ascii="Arial" w:eastAsia="Arial" w:hAnsi="Arial" w:cs="Arial"/>
                 <w:sz w:val="32"/>
                 <w:szCs w:val="32"/>
               </w:rPr>
@@ -410,16 +392,15 @@
             <w:tcW w:w="6118" w:type="dxa"/>
             <w:gridSpan w:val="2"/>
           </w:tcPr>
-          <w:p w14:noSpellErr="1">
-            <w:pPr>
-              <w:rPr>
-                <w:rFonts w:ascii="Arial" w:hAnsi="Arial"/>
-                <w:b/>
-                <w:sz w:val="32"/>
-              </w:rPr>
-            </w:pPr>
-            <w:r>
-              <w:rPr/>
+          <w:p>
+            <w:pPr>
+              <w:rPr>
+                <w:rFonts w:ascii="Arial" w:hAnsi="Arial"/>
+                <w:b/>
+                <w:sz w:val="32"/>
+              </w:rPr>
+            </w:pPr>
+            <w:r>
               <w:t>Patrick van Batenburg</w:t>
             </w:r>
           </w:p>
@@ -467,41 +448,40 @@
             <w:gridSpan w:val="2"/>
           </w:tcPr>
           <w:p>
-            <w:pPr>
-              <w:pStyle w:val="Standaard"/>
-            </w:pPr>
-            <w:r>
-              <w:rPr/>
-              <w:t>skype: Exteme Hunt</w:t>
-            </w:r>
-          </w:p>
-          <w:p w14:noSpellErr="1">
-            <w:pPr>
-              <w:pStyle w:val="Standaard"/>
-            </w:pPr>
-            <w:r>
-              <w:rPr/>
-              <w:t xml:space="preserve">mobiel nummer: </w:t>
-            </w:r>
-            <w:r>
-              <w:rPr/>
-              <w:t>+31610019134</w:t>
-            </w:r>
-          </w:p>
-          <w:p w14:noSpellErr="1">
-            <w:pPr>
-              <w:pStyle w:val="Standaard"/>
-              <w:rPr>
-                <w:rFonts w:ascii="Arial" w:hAnsi="Arial"/>
-                <w:b/>
-                <w:sz w:val="32"/>
-              </w:rPr>
-            </w:pPr>
-            <w:r>
-              <w:rPr/>
+            <w:proofErr w:type="spellStart"/>
+            <w:r>
+              <w:t>skype</w:t>
+            </w:r>
+            <w:proofErr w:type="spellEnd"/>
+            <w:r>
+              <w:t>: Ext</w:t>
+            </w:r>
+            <w:r>
+              <w:t>r</w:t>
+            </w:r>
+            <w:r>
+              <w:t>eme Hunt</w:t>
+            </w:r>
+            <w:bookmarkStart w:id="0" w:name="_GoBack"/>
+            <w:bookmarkEnd w:id="0"/>
+          </w:p>
+          <w:p>
+            <w:r>
+              <w:t>mobiel nummer: +31610019134</w:t>
+            </w:r>
+          </w:p>
+          <w:p>
+            <w:pPr>
+              <w:rPr>
+                <w:rFonts w:ascii="Arial" w:hAnsi="Arial"/>
+                <w:b/>
+                <w:sz w:val="32"/>
+              </w:rPr>
+            </w:pPr>
+            <w:r>
               <w:t xml:space="preserve">email: </w:t>
             </w:r>
-            <w:hyperlink r:id="R2e67cbea7dd044f4">
+            <w:hyperlink r:id="rId8">
               <w:r>
                 <w:rPr>
                   <w:rStyle w:val="Hyperlink"/>
@@ -510,10 +490,9 @@
               </w:r>
             </w:hyperlink>
             <w:r>
-              <w:rPr/>
               <w:t xml:space="preserve"> </w:t>
             </w:r>
-            <w:hyperlink r:id="R179ffe2ba0834033">
+            <w:hyperlink r:id="rId9">
               <w:r>
                 <w:rPr>
                   <w:rStyle w:val="Hyperlink"/>
@@ -582,16 +561,15 @@
             <w:tcW w:w="6118" w:type="dxa"/>
             <w:gridSpan w:val="2"/>
           </w:tcPr>
-          <w:p w14:noSpellErr="1">
-            <w:pPr>
-              <w:rPr>
-                <w:rFonts w:ascii="Arial" w:hAnsi="Arial"/>
-                <w:b/>
-                <w:sz w:val="32"/>
-              </w:rPr>
-            </w:pPr>
-            <w:r>
-              <w:rPr/>
+          <w:p>
+            <w:pPr>
+              <w:rPr>
+                <w:rFonts w:ascii="Arial" w:hAnsi="Arial"/>
+                <w:b/>
+                <w:sz w:val="32"/>
+              </w:rPr>
+            </w:pPr>
+            <w:r>
               <w:t>Floris van Londen</w:t>
             </w:r>
           </w:p>
@@ -638,56 +616,41 @@
             <w:tcW w:w="6118" w:type="dxa"/>
             <w:gridSpan w:val="2"/>
           </w:tcPr>
-          <w:p w14:noSpellErr="1">
-            <w:pPr/>
-            <w:r>
-              <w:rPr>
-                <w:rFonts w:ascii="Times New Roman" w:hAnsi="Times New Roman" w:eastAsia="Times New Roman" w:cs="Times New Roman"/>
-                <w:sz w:val="24"/>
-                <w:szCs w:val="24"/>
-              </w:rPr>
+          <w:p>
+            <w:r>
               <w:t>mobiel nummer: 0637406765</w:t>
             </w:r>
           </w:p>
           <w:p>
-            <w:pPr/>
-            <w:r>
-              <w:rPr>
-                <w:rFonts w:ascii="Times New Roman" w:hAnsi="Times New Roman" w:eastAsia="Times New Roman" w:cs="Times New Roman"/>
-                <w:sz w:val="24"/>
-                <w:szCs w:val="24"/>
-              </w:rPr>
-              <w:t xml:space="preserve">skype: </w:t>
-            </w:r>
-            <w:r>
-              <w:rPr>
-                <w:rFonts w:ascii="Times New Roman" w:hAnsi="Times New Roman" w:eastAsia="Times New Roman" w:cs="Times New Roman"/>
-                <w:sz w:val="24"/>
-                <w:szCs w:val="24"/>
-              </w:rPr>
+            <w:proofErr w:type="spellStart"/>
+            <w:r>
+              <w:t>skype</w:t>
+            </w:r>
+            <w:proofErr w:type="spellEnd"/>
+            <w:r>
+              <w:t xml:space="preserve">: </w:t>
+            </w:r>
+            <w:proofErr w:type="spellStart"/>
+            <w:r>
               <w:t>BTinfinite</w:t>
             </w:r>
-          </w:p>
-          <w:p w14:noSpellErr="1">
-            <w:pPr>
-              <w:pStyle w:val="Standaard"/>
-              <w:rPr>
-                <w:rFonts w:ascii="Arial" w:hAnsi="Arial"/>
-                <w:b/>
-                <w:sz w:val="32"/>
-              </w:rPr>
-            </w:pPr>
-            <w:r>
-              <w:rPr/>
+            <w:proofErr w:type="spellEnd"/>
+          </w:p>
+          <w:p>
+            <w:pPr>
+              <w:rPr>
+                <w:rFonts w:ascii="Arial" w:hAnsi="Arial"/>
+                <w:b/>
+                <w:sz w:val="32"/>
+              </w:rPr>
+            </w:pPr>
+            <w:r>
               <w:t xml:space="preserve">email: </w:t>
             </w:r>
-            <w:hyperlink r:id="Rc536412e5f6a43ed">
+            <w:hyperlink r:id="rId10">
               <w:r>
                 <w:rPr>
                   <w:rStyle w:val="Hyperlink"/>
-                  <w:rFonts w:ascii="Times New Roman" w:hAnsi="Times New Roman" w:eastAsia="Times New Roman" w:cs="Times New Roman"/>
-                  <w:sz w:val="24"/>
-                  <w:szCs w:val="24"/>
                 </w:rPr>
                 <w:t>FvLonden@gmail.com</w:t>
               </w:r>
@@ -1316,12 +1279,9 @@
         </w:tc>
       </w:tr>
     </w:tbl>
-    <w:p>
-      <w:bookmarkStart w:name="_GoBack" w:id="0"/>
-      <w:bookmarkEnd w:id="0"/>
-    </w:p>
+    <w:p/>
     <w:sectPr>
-      <w:pgSz w:w="11906" w:h="16838" w:orient="portrait"/>
+      <w:pgSz w:w="11906" w:h="16838"/>
       <w:pgMar w:top="1417" w:right="1417" w:bottom="1417" w:left="1417" w:header="708" w:footer="708" w:gutter="0"/>
       <w:cols w:space="708"/>
       <w:docGrid w:linePitch="360"/>
@@ -1452,11 +1412,11 @@
 </file>
 
 <file path=word/styles.xml><?xml version="1.0" encoding="utf-8"?>
-<w:styles xmlns:wp14="http://schemas.microsoft.com/office/word/2010/wordprocessingDrawing" xmlns:mc="http://schemas.openxmlformats.org/markup-compatibility/2006" xmlns:r="http://schemas.openxmlformats.org/officeDocument/2006/relationships" xmlns:w="http://schemas.openxmlformats.org/wordprocessingml/2006/main" xmlns:w14="http://schemas.microsoft.com/office/word/2010/wordml" xmlns:w15="http://schemas.microsoft.com/office/word/2012/wordml" mc:Ignorable="w14 w15 wp14">
+<w:styles xmlns:mc="http://schemas.openxmlformats.org/markup-compatibility/2006" xmlns:r="http://schemas.openxmlformats.org/officeDocument/2006/relationships" xmlns:w="http://schemas.openxmlformats.org/wordprocessingml/2006/main" xmlns:w14="http://schemas.microsoft.com/office/word/2010/wordml" xmlns:w15="http://schemas.microsoft.com/office/word/2012/wordml" mc:Ignorable="w14 w15">
   <w:docDefaults>
     <w:rPrDefault>
       <w:rPr>
-        <w:rFonts w:asciiTheme="minorHAnsi" w:hAnsiTheme="minorHAnsi" w:eastAsiaTheme="minorHAnsi" w:cstheme="minorBidi"/>
+        <w:rFonts w:asciiTheme="minorHAnsi" w:eastAsiaTheme="minorHAnsi" w:hAnsiTheme="minorHAnsi" w:cstheme="minorBidi"/>
         <w:sz w:val="22"/>
         <w:szCs w:val="22"/>
         <w:lang w:val="nl-NL" w:eastAsia="en-US" w:bidi="ar-SA"/>
@@ -1471,14 +1431,14 @@
   <w:latentStyles w:defLockedState="0" w:defUIPriority="99" w:defSemiHidden="0" w:defUnhideWhenUsed="0" w:defQFormat="0" w:count="371">
     <w:lsdException w:name="Normal" w:uiPriority="0" w:qFormat="1"/>
     <w:lsdException w:name="heading 1" w:uiPriority="9" w:qFormat="1"/>
-    <w:lsdException w:name="heading 2" w:uiPriority="9" w:semiHidden="1" w:unhideWhenUsed="1" w:qFormat="1"/>
-    <w:lsdException w:name="heading 3" w:uiPriority="9" w:semiHidden="1" w:unhideWhenUsed="1" w:qFormat="1"/>
-    <w:lsdException w:name="heading 4" w:uiPriority="9" w:semiHidden="1" w:unhideWhenUsed="1" w:qFormat="1"/>
-    <w:lsdException w:name="heading 5" w:uiPriority="9" w:semiHidden="1" w:unhideWhenUsed="1" w:qFormat="1"/>
-    <w:lsdException w:name="heading 6" w:uiPriority="9" w:semiHidden="1" w:unhideWhenUsed="1" w:qFormat="1"/>
-    <w:lsdException w:name="heading 7" w:uiPriority="9" w:semiHidden="1" w:unhideWhenUsed="1" w:qFormat="1"/>
-    <w:lsdException w:name="heading 8" w:uiPriority="9" w:semiHidden="1" w:unhideWhenUsed="1" w:qFormat="1"/>
-    <w:lsdException w:name="heading 9" w:uiPriority="9" w:semiHidden="1" w:unhideWhenUsed="1" w:qFormat="1"/>
+    <w:lsdException w:name="heading 2" w:semiHidden="1" w:uiPriority="9" w:unhideWhenUsed="1" w:qFormat="1"/>
+    <w:lsdException w:name="heading 3" w:semiHidden="1" w:uiPriority="9" w:unhideWhenUsed="1" w:qFormat="1"/>
+    <w:lsdException w:name="heading 4" w:semiHidden="1" w:uiPriority="9" w:unhideWhenUsed="1" w:qFormat="1"/>
+    <w:lsdException w:name="heading 5" w:semiHidden="1" w:uiPriority="9" w:unhideWhenUsed="1" w:qFormat="1"/>
+    <w:lsdException w:name="heading 6" w:semiHidden="1" w:uiPriority="9" w:unhideWhenUsed="1" w:qFormat="1"/>
+    <w:lsdException w:name="heading 7" w:semiHidden="1" w:uiPriority="9" w:unhideWhenUsed="1" w:qFormat="1"/>
+    <w:lsdException w:name="heading 8" w:semiHidden="1" w:uiPriority="9" w:unhideWhenUsed="1" w:qFormat="1"/>
+    <w:lsdException w:name="heading 9" w:semiHidden="1" w:uiPriority="9" w:unhideWhenUsed="1" w:qFormat="1"/>
     <w:lsdException w:name="index 1" w:semiHidden="1" w:unhideWhenUsed="1"/>
     <w:lsdException w:name="index 2" w:semiHidden="1" w:unhideWhenUsed="1"/>
     <w:lsdException w:name="index 3" w:semiHidden="1" w:unhideWhenUsed="1"/>
@@ -1488,22 +1448,22 @@
     <w:lsdException w:name="index 7" w:semiHidden="1" w:unhideWhenUsed="1"/>
     <w:lsdException w:name="index 8" w:semiHidden="1" w:unhideWhenUsed="1"/>
     <w:lsdException w:name="index 9" w:semiHidden="1" w:unhideWhenUsed="1"/>
-    <w:lsdException w:name="toc 1" w:uiPriority="39" w:semiHidden="1" w:unhideWhenUsed="1"/>
-    <w:lsdException w:name="toc 2" w:uiPriority="39" w:semiHidden="1" w:unhideWhenUsed="1"/>
-    <w:lsdException w:name="toc 3" w:uiPriority="39" w:semiHidden="1" w:unhideWhenUsed="1"/>
-    <w:lsdException w:name="toc 4" w:uiPriority="39" w:semiHidden="1" w:unhideWhenUsed="1"/>
-    <w:lsdException w:name="toc 5" w:uiPriority="39" w:semiHidden="1" w:unhideWhenUsed="1"/>
-    <w:lsdException w:name="toc 6" w:uiPriority="39" w:semiHidden="1" w:unhideWhenUsed="1"/>
-    <w:lsdException w:name="toc 7" w:uiPriority="39" w:semiHidden="1" w:unhideWhenUsed="1"/>
-    <w:lsdException w:name="toc 8" w:uiPriority="39" w:semiHidden="1" w:unhideWhenUsed="1"/>
-    <w:lsdException w:name="toc 9" w:uiPriority="39" w:semiHidden="1" w:unhideWhenUsed="1"/>
+    <w:lsdException w:name="toc 1" w:semiHidden="1" w:uiPriority="39" w:unhideWhenUsed="1"/>
+    <w:lsdException w:name="toc 2" w:semiHidden="1" w:uiPriority="39" w:unhideWhenUsed="1"/>
+    <w:lsdException w:name="toc 3" w:semiHidden="1" w:uiPriority="39" w:unhideWhenUsed="1"/>
+    <w:lsdException w:name="toc 4" w:semiHidden="1" w:uiPriority="39" w:unhideWhenUsed="1"/>
+    <w:lsdException w:name="toc 5" w:semiHidden="1" w:uiPriority="39" w:unhideWhenUsed="1"/>
+    <w:lsdException w:name="toc 6" w:semiHidden="1" w:uiPriority="39" w:unhideWhenUsed="1"/>
+    <w:lsdException w:name="toc 7" w:semiHidden="1" w:uiPriority="39" w:unhideWhenUsed="1"/>
+    <w:lsdException w:name="toc 8" w:semiHidden="1" w:uiPriority="39" w:unhideWhenUsed="1"/>
+    <w:lsdException w:name="toc 9" w:semiHidden="1" w:uiPriority="39" w:unhideWhenUsed="1"/>
     <w:lsdException w:name="Normal Indent" w:semiHidden="1" w:unhideWhenUsed="1"/>
     <w:lsdException w:name="footnote text" w:semiHidden="1" w:unhideWhenUsed="1"/>
     <w:lsdException w:name="annotation text" w:semiHidden="1" w:unhideWhenUsed="1"/>
     <w:lsdException w:name="header" w:semiHidden="1" w:unhideWhenUsed="1"/>
     <w:lsdException w:name="footer" w:semiHidden="1" w:unhideWhenUsed="1"/>
     <w:lsdException w:name="index heading" w:semiHidden="1" w:unhideWhenUsed="1"/>
-    <w:lsdException w:name="caption" w:uiPriority="35" w:semiHidden="1" w:unhideWhenUsed="1" w:qFormat="1"/>
+    <w:lsdException w:name="caption" w:semiHidden="1" w:uiPriority="35" w:unhideWhenUsed="1" w:qFormat="1"/>
     <w:lsdException w:name="table of figures" w:semiHidden="1" w:unhideWhenUsed="1"/>
     <w:lsdException w:name="envelope address" w:semiHidden="1" w:unhideWhenUsed="1"/>
     <w:lsdException w:name="envelope return" w:semiHidden="1" w:unhideWhenUsed="1"/>
@@ -1534,7 +1494,7 @@
     <w:lsdException w:name="Title" w:uiPriority="10" w:qFormat="1"/>
     <w:lsdException w:name="Closing" w:semiHidden="1" w:unhideWhenUsed="1"/>
     <w:lsdException w:name="Signature" w:semiHidden="1" w:unhideWhenUsed="1"/>
-    <w:lsdException w:name="Default Paragraph Font" w:uiPriority="1" w:semiHidden="1" w:unhideWhenUsed="1"/>
+    <w:lsdException w:name="Default Paragraph Font" w:semiHidden="1" w:uiPriority="1" w:unhideWhenUsed="1"/>
     <w:lsdException w:name="Body Text" w:semiHidden="1" w:unhideWhenUsed="1"/>
     <w:lsdException w:name="Body Text Indent" w:semiHidden="1" w:unhideWhenUsed="1"/>
     <w:lsdException w:name="List Continue" w:semiHidden="1" w:unhideWhenUsed="1"/>
@@ -1734,8 +1694,8 @@
     <w:lsdException w:name="Subtle Reference" w:uiPriority="31" w:qFormat="1"/>
     <w:lsdException w:name="Intense Reference" w:uiPriority="32" w:qFormat="1"/>
     <w:lsdException w:name="Book Title" w:uiPriority="33" w:qFormat="1"/>
-    <w:lsdException w:name="Bibliography" w:uiPriority="37" w:semiHidden="1" w:unhideWhenUsed="1"/>
-    <w:lsdException w:name="TOC Heading" w:uiPriority="39" w:semiHidden="1" w:unhideWhenUsed="1" w:qFormat="1"/>
+    <w:lsdException w:name="Bibliography" w:semiHidden="1" w:uiPriority="37" w:unhideWhenUsed="1"/>
+    <w:lsdException w:name="TOC Heading" w:semiHidden="1" w:uiPriority="39" w:unhideWhenUsed="1" w:qFormat="1"/>
     <w:lsdException w:name="Plain Table 1" w:uiPriority="41"/>
     <w:lsdException w:name="Plain Table 2" w:uiPriority="42"/>
     <w:lsdException w:name="Plain Table 3" w:uiPriority="43"/>
@@ -1841,7 +1801,7 @@
     <w:lsdException w:name="List Table 6 Colorful Accent 6" w:uiPriority="51"/>
     <w:lsdException w:name="List Table 7 Colorful Accent 6" w:uiPriority="52"/>
   </w:latentStyles>
-  <w:style w:type="paragraph" w:styleId="Standaard" w:default="1">
+  <w:style w:type="paragraph" w:default="1" w:styleId="Standaard">
     <w:name w:val="Normal"/>
     <w:qFormat/>
     <w:rsid w:val="003B392A"/>
@@ -1850,19 +1810,19 @@
       <w:spacing w:after="0" w:line="360" w:lineRule="auto"/>
     </w:pPr>
     <w:rPr>
-      <w:rFonts w:ascii="Times New Roman" w:hAnsi="Times New Roman" w:eastAsia="Times New Roman" w:cs="Times New Roman"/>
+      <w:rFonts w:ascii="Times New Roman" w:eastAsia="Times New Roman" w:hAnsi="Times New Roman" w:cs="Times New Roman"/>
       <w:sz w:val="24"/>
       <w:szCs w:val="24"/>
       <w:lang w:eastAsia="ar-SA"/>
     </w:rPr>
   </w:style>
-  <w:style w:type="character" w:styleId="Standaardalinea-lettertype" w:default="1">
+  <w:style w:type="character" w:default="1" w:styleId="Standaardalinea-lettertype">
     <w:name w:val="Default Paragraph Font"/>
     <w:uiPriority w:val="1"/>
     <w:semiHidden/>
     <w:unhideWhenUsed/>
   </w:style>
-  <w:style w:type="table" w:styleId="Standaardtabel" w:default="1">
+  <w:style w:type="table" w:default="1" w:styleId="Standaardtabel">
     <w:name w:val="Normal Table"/>
     <w:uiPriority w:val="99"/>
     <w:semiHidden/>
@@ -1877,18 +1837,18 @@
       </w:tblCellMar>
     </w:tblPr>
   </w:style>
-  <w:style w:type="numbering" w:styleId="Geenlijst" w:default="1">
+  <w:style w:type="numbering" w:default="1" w:styleId="Geenlijst">
     <w:name w:val="No List"/>
     <w:uiPriority w:val="99"/>
     <w:semiHidden/>
     <w:unhideWhenUsed/>
   </w:style>
-  <w:style xmlns:w14="http://schemas.microsoft.com/office/word/2010/wordml" xmlns:mc="http://schemas.openxmlformats.org/markup-compatibility/2006" xmlns:w="http://schemas.openxmlformats.org/wordprocessingml/2006/main" w:type="character" w:styleId="Hyperlink" mc:Ignorable="w14">
-    <w:name xmlns:w="http://schemas.openxmlformats.org/wordprocessingml/2006/main" w:val="Hyperlink"/>
-    <w:basedOn xmlns:w="http://schemas.openxmlformats.org/wordprocessingml/2006/main" w:val="Standaardalinea-lettertype"/>
-    <w:uiPriority xmlns:w="http://schemas.openxmlformats.org/wordprocessingml/2006/main" w:val="99"/>
-    <w:unhideWhenUsed xmlns:w="http://schemas.openxmlformats.org/wordprocessingml/2006/main"/>
-    <w:rPr xmlns:w="http://schemas.openxmlformats.org/wordprocessingml/2006/main">
+  <w:style w:type="character" w:styleId="Hyperlink">
+    <w:name w:val="Hyperlink"/>
+    <w:basedOn w:val="Standaardalinea-lettertype"/>
+    <w:uiPriority w:val="99"/>
+    <w:unhideWhenUsed/>
+    <w:rPr>
       <w:color w:val="0563C1" w:themeColor="hyperlink"/>
       <w:u w:val="single"/>
     </w:rPr>
@@ -2158,6 +2118,21 @@
 </file>
 
 <file path=customXml/item1.xml><?xml version="1.0" encoding="utf-8"?>
+<p:properties xmlns:p="http://schemas.microsoft.com/office/2006/metadata/properties" xmlns:xsi="http://www.w3.org/2001/XMLSchema-instance">
+  <documentManagement/>
+</p:properties>
+</file>
+
+<file path=customXml/item2.xml><?xml version="1.0" encoding="utf-8"?>
+<?mso-contentType ?>
+<FormTemplates xmlns="http://schemas.microsoft.com/sharepoint/v3/contenttype/forms">
+  <Display>DocumentLibraryForm</Display>
+  <Edit>DocumentLibraryForm</Edit>
+  <New>DocumentLibraryForm</New>
+</FormTemplates>
+</file>
+
+<file path=customXml/item3.xml><?xml version="1.0" encoding="utf-8"?>
 <ct:contentTypeSchema xmlns:ct="http://schemas.microsoft.com/office/2006/metadata/contentType" xmlns:ma="http://schemas.microsoft.com/office/2006/metadata/properties/metaAttributes" ct:_="" ma:_="" ma:contentTypeName="Document" ma:contentTypeID="0x0101007BEF67E862DF8142A1371705B0F69A4C" ma:contentTypeVersion="0" ma:contentTypeDescription="Een nieuw document maken." ma:contentTypeScope="" ma:versionID="649c850f7c3b7898c616adec0832281d">
   <xsd:schema xmlns:xsd="http://www.w3.org/2001/XMLSchema" xmlns:p="http://schemas.microsoft.com/office/2006/metadata/properties" targetNamespace="http://schemas.microsoft.com/office/2006/metadata/properties" ma:root="true" ma:fieldsID="b118b0825d757084c8d1e1ffd33f200c">
     <xsd:element name="properties">
@@ -2206,29 +2181,33 @@
 </ct:contentTypeSchema>
 </file>
 
-<file path=customXml/item2.xml><?xml version="1.0" encoding="utf-8"?>
-<?mso-contentType ?>
-<FormTemplates xmlns="http://schemas.microsoft.com/sharepoint/v3/contenttype/forms">
-  <Display>DocumentLibraryForm</Display>
-  <Edit>DocumentLibraryForm</Edit>
-  <New>DocumentLibraryForm</New>
-</FormTemplates>
-</file>
-
-<file path=customXml/item3.xml><?xml version="1.0" encoding="utf-8"?>
-<p:properties xmlns:p="http://schemas.microsoft.com/office/2006/metadata/properties" xmlns:xsi="http://www.w3.org/2001/XMLSchema-instance">
-  <documentManagement/>
-</p:properties>
-</file>
-
 <file path=customXml/itemProps1.xml><?xml version="1.0" encoding="utf-8"?>
-<ds:datastoreItem xmlns:ds="http://schemas.openxmlformats.org/officeDocument/2006/customXml" ds:itemID="{50B9E95D-4A82-4571-A32A-F1BC8469BB1E}"/>
+<ds:datastoreItem xmlns:ds="http://schemas.openxmlformats.org/officeDocument/2006/customXml" ds:itemID="{E76C33F1-6683-4D6E-85EF-48B418A0CB72}">
+  <ds:schemaRefs>
+    <ds:schemaRef ds:uri="http://schemas.microsoft.com/office/2006/metadata/properties"/>
+  </ds:schemaRefs>
+</ds:datastoreItem>
 </file>
 
 <file path=customXml/itemProps2.xml><?xml version="1.0" encoding="utf-8"?>
-<ds:datastoreItem xmlns:ds="http://schemas.openxmlformats.org/officeDocument/2006/customXml" ds:itemID="{0ED96F76-D790-4629-B438-FD42F0250292}"/>
+<ds:datastoreItem xmlns:ds="http://schemas.openxmlformats.org/officeDocument/2006/customXml" ds:itemID="{0ED96F76-D790-4629-B438-FD42F0250292}">
+  <ds:schemaRefs>
+    <ds:schemaRef ds:uri="http://schemas.microsoft.com/sharepoint/v3/contenttype/forms"/>
+  </ds:schemaRefs>
+</ds:datastoreItem>
 </file>
 
 <file path=customXml/itemProps3.xml><?xml version="1.0" encoding="utf-8"?>
-<ds:datastoreItem xmlns:ds="http://schemas.openxmlformats.org/officeDocument/2006/customXml" ds:itemID="{E76C33F1-6683-4D6E-85EF-48B418A0CB72}"/>
+<ds:datastoreItem xmlns:ds="http://schemas.openxmlformats.org/officeDocument/2006/customXml" ds:itemID="{50B9E95D-4A82-4571-A32A-F1BC8469BB1E}">
+  <ds:schemaRefs>
+    <ds:schemaRef ds:uri="http://schemas.microsoft.com/office/2006/metadata/contentType"/>
+    <ds:schemaRef ds:uri="http://schemas.microsoft.com/office/2006/metadata/properties/metaAttributes"/>
+    <ds:schemaRef ds:uri="http://www.w3.org/2001/XMLSchema"/>
+    <ds:schemaRef ds:uri="http://schemas.microsoft.com/office/2006/metadata/properties"/>
+    <ds:schemaRef ds:uri="http://schemas.openxmlformats.org/package/2006/metadata/core-properties"/>
+    <ds:schemaRef ds:uri="http://purl.org/dc/elements/1.1/"/>
+    <ds:schemaRef ds:uri="http://purl.org/dc/terms/"/>
+    <ds:schemaRef ds:uri="http://schemas.microsoft.com/office/internal/2005/internalDocumentation"/>
+  </ds:schemaRefs>
+</ds:datastoreItem>
 </file>
</xml_diff>